<commit_message>
Revisión del apartado 7.1
</commit_message>
<xml_diff>
--- a/TG1.agustinrg.docx
+++ b/TG1.agustinrg.docx
@@ -4765,8 +4765,6 @@
         </w:rPr>
         <w:t>)</w:t>
       </w:r>
-      <w:bookmarkStart w:id="45" w:name="_GoBack"/>
-      <w:bookmarkEnd w:id="45"/>
       <w:r>
         <w:rPr>
           <w:rStyle w:val="apple-converted-space"/>
@@ -4792,6 +4790,9 @@
       </w:r>
     </w:p>
     <w:p>
+      <w:pPr>
+        <w:spacing w:after="480"/>
+      </w:pPr>
       <w:hyperlink r:id="rId14" w:history="1">
         <w:r>
           <w:rPr>
@@ -4804,91 +4805,300 @@
         <w:t>, coordinado por la Universidad de Alicante</w:t>
       </w:r>
     </w:p>
+    <w:p>
+      <w:pPr>
+        <w:pStyle w:val="Ttulo1"/>
+      </w:pPr>
+      <w:bookmarkStart w:id="45" w:name="_Toc444537731"/>
+      <w:r>
+        <w:t>7. Recursos para implementar las tecnologías</w:t>
+      </w:r>
+      <w:bookmarkEnd w:id="45"/>
+    </w:p>
+    <w:p>
+      <w:pPr>
+        <w:pStyle w:val="Ttulo2"/>
+      </w:pPr>
+      <w:bookmarkStart w:id="46" w:name="_Toc444537732"/>
+      <w:r>
+        <w:t xml:space="preserve">7.1 Recursos </w:t>
+      </w:r>
+      <w:r>
+        <w:t xml:space="preserve">para implementar </w:t>
+      </w:r>
+      <w:bookmarkEnd w:id="46"/>
+      <w:r>
+        <w:t>SKETCHUP</w:t>
+      </w:r>
+    </w:p>
+    <w:p>
+      <w:pPr>
+        <w:pStyle w:val="Ttulo3"/>
+      </w:pPr>
+      <w:bookmarkStart w:id="47" w:name="_Toc444537733"/>
+      <w:r>
+        <w:t xml:space="preserve">7.1.1 Recursos gratuitos para implementar </w:t>
+      </w:r>
+      <w:bookmarkEnd w:id="47"/>
+      <w:r>
+        <w:t>SKETCHUP</w:t>
+      </w:r>
+    </w:p>
+    <w:p>
+      <w:r>
+        <w:t xml:space="preserve">7.1.1.1. </w:t>
+      </w:r>
+      <w:hyperlink r:id="rId15" w:history="1">
+        <w:r>
+          <w:rPr>
+            <w:rStyle w:val="Hipervnculo"/>
+          </w:rPr>
+          <w:t>http://www.arquitecturapura.com/coleccion-recursos-sketchup/</w:t>
+        </w:r>
+      </w:hyperlink>
+    </w:p>
+    <w:p>
+      <w:r>
+        <w:t>En esta web podemos conseguir distintos tipos de textura y materiales para nuestros diseños 3D. En un principio la descarga es gratuita y la línea de financiación que siguen es a través de donativos.</w:t>
+      </w:r>
+    </w:p>
+    <w:p>
+      <w:r>
+        <w:t xml:space="preserve">7.1.1.2. </w:t>
+      </w:r>
+      <w:hyperlink r:id="rId16" w:history="1">
+        <w:r>
+          <w:rPr>
+            <w:rStyle w:val="Hipervnculo"/>
+          </w:rPr>
+          <w:t>https://www.sketchupparatodos.com/</w:t>
+        </w:r>
+      </w:hyperlink>
+    </w:p>
+    <w:p>
+      <w:r>
+        <w:t xml:space="preserve">Al igual que en el caso anterior, en esta Web, a través de la pestaña </w:t>
+      </w:r>
+      <w:proofErr w:type="spellStart"/>
+      <w:r>
+        <w:t>plugins</w:t>
+      </w:r>
+      <w:proofErr w:type="spellEnd"/>
+      <w:r>
+        <w:t xml:space="preserve"> tenemos distintas librerías con distintas temáticas que van desde el diseño de mobiliario a cableado de instalaciones eléctricas, así como cambios de textura o alineación de la </w:t>
+      </w:r>
+      <w:r>
+        <w:lastRenderedPageBreak/>
+        <w:t xml:space="preserve">misma, e incluso trabajar con distintas escalas, para dar sensación de proximidad o lejanía. </w:t>
+      </w:r>
+    </w:p>
+    <w:p>
+      <w:r>
+        <w:t xml:space="preserve">7.1.1.3. </w:t>
+      </w:r>
+      <w:hyperlink r:id="rId17" w:history="1">
+        <w:r>
+          <w:rPr>
+            <w:rStyle w:val="Hipervnculo"/>
+          </w:rPr>
+          <w:t>http://www.sketchupbim.com/index.html</w:t>
+        </w:r>
+      </w:hyperlink>
+    </w:p>
+    <w:p>
+      <w:r>
+        <w:t xml:space="preserve">Tenemos un </w:t>
+      </w:r>
+      <w:proofErr w:type="spellStart"/>
+      <w:r>
+        <w:t>pluggin</w:t>
+      </w:r>
+      <w:proofErr w:type="spellEnd"/>
+      <w:r>
+        <w:t xml:space="preserve"> que se integra con </w:t>
+      </w:r>
+      <w:proofErr w:type="spellStart"/>
+      <w:r>
+        <w:t>SketchUP</w:t>
+      </w:r>
+      <w:proofErr w:type="spellEnd"/>
+      <w:r>
+        <w:t xml:space="preserve">. </w:t>
+      </w:r>
+      <w:r>
+        <w:t>Ofrece herramientas para el modelado de edificios y estructuras de ingenierías.</w:t>
+      </w:r>
+    </w:p>
+    <w:p>
+      <w:pPr>
+        <w:pStyle w:val="Ttulo3"/>
+      </w:pPr>
+      <w:bookmarkStart w:id="48" w:name="_Toc444537734"/>
+      <w:bookmarkStart w:id="49" w:name="_GoBack"/>
+      <w:bookmarkEnd w:id="49"/>
+      <w:r>
+        <w:t>7.1.2.</w:t>
+      </w:r>
+      <w:r>
+        <w:t xml:space="preserve"> Recursos no gratuitos para implementar </w:t>
+      </w:r>
+      <w:bookmarkEnd w:id="48"/>
+      <w:r>
+        <w:t>SKETCHUP</w:t>
+      </w:r>
+    </w:p>
+    <w:p>
+      <w:r>
+        <w:t>7.1.2.</w:t>
+      </w:r>
+      <w:r>
+        <w:t xml:space="preserve">1. </w:t>
+      </w:r>
+      <w:hyperlink r:id="rId18" w:history="1">
+        <w:r>
+          <w:rPr>
+            <w:rStyle w:val="Hipervnculo"/>
+          </w:rPr>
+          <w:t>http://www.sketchupbim.com/Product.html</w:t>
+        </w:r>
+      </w:hyperlink>
+    </w:p>
+    <w:p>
+      <w:r>
+        <w:t xml:space="preserve">Ofrece una versión PRO de </w:t>
+      </w:r>
+      <w:proofErr w:type="spellStart"/>
+      <w:r>
+        <w:t>SketchUpBIM</w:t>
+      </w:r>
+      <w:proofErr w:type="spellEnd"/>
+      <w:r>
+        <w:t>, comentado en el apartado anterior, para diseños más sofisticados. De momento está en desarrollo.</w:t>
+      </w:r>
+    </w:p>
+    <w:p>
+      <w:r>
+        <w:t xml:space="preserve">7.1.2.2. </w:t>
+      </w:r>
+      <w:hyperlink r:id="rId19" w:history="1">
+        <w:r>
+          <w:rPr>
+            <w:rStyle w:val="Hipervnculo"/>
+          </w:rPr>
+          <w:t>https://www.vray.com/vray-for-sketchup/</w:t>
+        </w:r>
+      </w:hyperlink>
+    </w:p>
+    <w:p>
+      <w:r>
+        <w:t xml:space="preserve">En esta web tenemos 2 versiones del producto, una demo, para ver si se adapta a nuestras necesidades y, transcurrido el periodo de prueba, dar el salto, en caso afirmativo, a la versión de pago. La principal función de esta herramienta es la </w:t>
+      </w:r>
+      <w:proofErr w:type="spellStart"/>
+      <w:r>
+        <w:t>renderización</w:t>
+      </w:r>
+      <w:proofErr w:type="spellEnd"/>
+      <w:r>
+        <w:t xml:space="preserve"> </w:t>
+      </w:r>
+      <w:proofErr w:type="gramStart"/>
+      <w:r>
+        <w:t>(</w:t>
+      </w:r>
+      <w:r>
+        <w:rPr>
+          <w:rStyle w:val="apple-converted-space"/>
+          <w:color w:val="222222"/>
+          <w:sz w:val="21"/>
+          <w:szCs w:val="21"/>
+          <w:shd w:val="clear" w:color="auto" w:fill="FFFFFF"/>
+        </w:rPr>
+        <w:t> </w:t>
+      </w:r>
+      <w:r>
+        <w:rPr>
+          <w:color w:val="222222"/>
+          <w:sz w:val="21"/>
+          <w:szCs w:val="21"/>
+          <w:shd w:val="clear" w:color="auto" w:fill="FFFFFF"/>
+        </w:rPr>
+        <w:t>proceso</w:t>
+      </w:r>
+      <w:proofErr w:type="gramEnd"/>
+      <w:r>
+        <w:rPr>
+          <w:color w:val="222222"/>
+          <w:sz w:val="21"/>
+          <w:szCs w:val="21"/>
+          <w:shd w:val="clear" w:color="auto" w:fill="FFFFFF"/>
+        </w:rPr>
+        <w:t xml:space="preserve"> de generar una imagen o vídeo mediante el cálculo de iluminación partiendo de un modelo en 3D</w:t>
+      </w:r>
+      <w:r>
+        <w:rPr>
+          <w:color w:val="222222"/>
+          <w:sz w:val="21"/>
+          <w:szCs w:val="21"/>
+          <w:shd w:val="clear" w:color="auto" w:fill="FFFFFF"/>
+        </w:rPr>
+        <w:t>).</w:t>
+      </w:r>
+    </w:p>
     <w:p/>
     <w:p/>
     <w:p>
       <w:pPr>
-        <w:pStyle w:val="Ttulo1"/>
-      </w:pPr>
-      <w:bookmarkStart w:id="46" w:name="_Toc444537731"/>
-      <w:r>
-        <w:t>7. Recursos para implementar las tecnologías</w:t>
-      </w:r>
-      <w:bookmarkEnd w:id="46"/>
-    </w:p>
-    <w:p>
-      <w:pPr>
         <w:pStyle w:val="Ttulo2"/>
       </w:pPr>
-      <w:bookmarkStart w:id="47" w:name="_Toc444537732"/>
-      <w:r>
-        <w:t xml:space="preserve">7.1 Recursos </w:t>
-      </w:r>
-      <w:r>
-        <w:t>para implementar la tecnología A</w:t>
-      </w:r>
-      <w:bookmarkEnd w:id="47"/>
+      <w:bookmarkStart w:id="50" w:name="_Toc444537735"/>
+      <w:r>
+        <w:t xml:space="preserve">7.2 Recursos para implementar </w:t>
+      </w:r>
+      <w:bookmarkEnd w:id="50"/>
+      <w:proofErr w:type="spellStart"/>
+      <w:r>
+        <w:t>Blender</w:t>
+      </w:r>
+      <w:proofErr w:type="spellEnd"/>
     </w:p>
     <w:p>
       <w:pPr>
         <w:pStyle w:val="Ttulo3"/>
       </w:pPr>
-      <w:bookmarkStart w:id="48" w:name="_Toc444537733"/>
-      <w:r>
-        <w:t>7.1.1 Recursos no gratuitos para implementar la tecnología A</w:t>
-      </w:r>
-      <w:bookmarkEnd w:id="48"/>
+      <w:bookmarkStart w:id="51" w:name="_Toc444537736"/>
+      <w:r>
+        <w:t xml:space="preserve">7.2.1 Recursos gratuitos para implementar </w:t>
+      </w:r>
+      <w:bookmarkEnd w:id="51"/>
+      <w:proofErr w:type="spellStart"/>
+      <w:r>
+        <w:t>Blender</w:t>
+      </w:r>
+      <w:proofErr w:type="spellEnd"/>
     </w:p>
     <w:p>
       <w:pPr>
         <w:pStyle w:val="Ttulo3"/>
       </w:pPr>
-      <w:bookmarkStart w:id="49" w:name="_Toc444537734"/>
-      <w:r>
-        <w:t>7.1.1 Recursos no gratuitos para implementar la tecnología A</w:t>
-      </w:r>
-      <w:bookmarkEnd w:id="49"/>
-    </w:p>
-    <w:p/>
-    <w:p>
-      <w:pPr>
-        <w:pStyle w:val="Ttulo2"/>
-      </w:pPr>
-      <w:bookmarkStart w:id="50" w:name="_Toc444537735"/>
-      <w:r>
-        <w:lastRenderedPageBreak/>
-        <w:t xml:space="preserve">7.2 Recursos para implementar la tecnología </w:t>
-      </w:r>
+      <w:bookmarkStart w:id="52" w:name="_Toc444537737"/>
+      <w:r>
+        <w:t>7.2.</w:t>
+      </w:r>
+      <w:r>
+        <w:t>2</w:t>
+      </w:r>
+      <w:r>
+        <w:t xml:space="preserve"> Recursos no gratuitos para implementar </w:t>
+      </w:r>
+      <w:proofErr w:type="spellStart"/>
       <w:r>
         <w:t>B</w:t>
       </w:r>
-      <w:bookmarkEnd w:id="50"/>
-    </w:p>
-    <w:p>
-      <w:pPr>
-        <w:pStyle w:val="Ttulo3"/>
-      </w:pPr>
-      <w:bookmarkStart w:id="51" w:name="_Toc444537736"/>
-      <w:r>
-        <w:t xml:space="preserve">7.2.1 Recursos no gratuitos para implementar la tecnología </w:t>
-      </w:r>
-      <w:r>
-        <w:t>B</w:t>
-      </w:r>
-      <w:bookmarkEnd w:id="51"/>
-    </w:p>
-    <w:p>
-      <w:pPr>
-        <w:pStyle w:val="Ttulo3"/>
-      </w:pPr>
-      <w:bookmarkStart w:id="52" w:name="_Toc444537737"/>
-      <w:r>
-        <w:t xml:space="preserve">7.2.1 Recursos no gratuitos para implementar la tecnología </w:t>
-      </w:r>
-      <w:r>
-        <w:t>B</w:t>
-      </w:r>
       <w:bookmarkEnd w:id="52"/>
+      <w:r>
+        <w:t>lender</w:t>
+      </w:r>
+      <w:proofErr w:type="spellEnd"/>
     </w:p>
     <w:p/>
     <w:p/>
@@ -4910,7 +5120,7 @@
     <w:p/>
     <w:p/>
     <w:sectPr>
-      <w:footerReference w:type="default" r:id="rId15"/>
+      <w:footerReference w:type="default" r:id="rId20"/>
       <w:pgSz w:w="11906" w:h="16838"/>
       <w:pgMar w:top="1417" w:right="1701" w:bottom="1417" w:left="1701" w:header="708" w:footer="708" w:gutter="0"/>
       <w:cols w:space="708"/>
@@ -4975,7 +5185,7 @@
           <w:rPr>
             <w:noProof/>
           </w:rPr>
-          <w:t>7</w:t>
+          <w:t>6</w:t>
         </w:r>
         <w:r>
           <w:fldChar w:fldCharType="end"/>
@@ -6372,7 +6582,7 @@
 </file>
 
 <file path=customXml/itemProps1.xml><?xml version="1.0" encoding="utf-8"?>
-<ds:datastoreItem xmlns:ds="http://schemas.openxmlformats.org/officeDocument/2006/customXml" ds:itemID="{969F5E6C-9BAA-47F8-9C7D-200772A7ED54}">
+<ds:datastoreItem xmlns:ds="http://schemas.openxmlformats.org/officeDocument/2006/customXml" ds:itemID="{59A27977-FFCB-4CB0-BDC4-9A5EC58FC203}">
   <ds:schemaRefs>
     <ds:schemaRef ds:uri="http://schemas.openxmlformats.org/officeDocument/2006/bibliography"/>
   </ds:schemaRefs>

</xml_diff>